<commit_message>
update assumption and finish strength
</commit_message>
<xml_diff>
--- a/model_description/assumption.docx
+++ b/model_description/assumption.docx
@@ -253,58 +253,107 @@
           <w:szCs w:val="24"/>
           <w:lang w:val="en-US" w:eastAsia="zh-CN"/>
         </w:rPr>
-        <w:t>Assumption 3</w:t>
+        <w:t>Assumption 3: Night-time light intensity is closely related with economics.</w:t>
+      </w:r>
+    </w:p>
+    <w:p>
+      <w:pPr>
+        <w:ind w:firstLine="420" w:firstLineChars="0"/>
+        <w:rPr>
+          <w:rFonts w:hint="default" w:ascii="Times New Roman" w:hAnsi="Times New Roman" w:eastAsia="宋体" w:cs="Times New Roman"/>
+          <w:sz w:val="24"/>
+          <w:szCs w:val="24"/>
+          <w:lang w:val="en-US" w:eastAsia="zh-CN"/>
+        </w:rPr>
+      </w:pPr>
+      <w:r>
+        <w:rPr>
+          <w:rFonts w:hint="eastAsia" w:ascii="Times New Roman" w:hAnsi="Times New Roman" w:eastAsia="宋体" w:cs="Times New Roman"/>
+          <w:sz w:val="24"/>
+          <w:szCs w:val="24"/>
+          <w:lang w:val="en-US" w:eastAsia="zh-CN"/>
+        </w:rPr>
+        <w:t xml:space="preserve">Justification: </w:t>
+      </w:r>
+      <w:r>
+        <w:rPr>
+          <w:rFonts w:hint="default" w:ascii="Times New Roman" w:hAnsi="Times New Roman" w:eastAsia="宋体" w:cs="Times New Roman"/>
+          <w:sz w:val="24"/>
+          <w:szCs w:val="24"/>
+          <w:lang w:val="en-US" w:eastAsia="zh-CN"/>
+        </w:rPr>
+        <w:t>Fractional logit models show that, similar to other types of pollution, both population and GDP are significant explanatory variables.</w:t>
+      </w:r>
+      <w:r>
+        <w:rPr>
+          <w:rStyle w:val="5"/>
+          <w:rFonts w:hint="default" w:ascii="Times New Roman" w:hAnsi="Times New Roman" w:eastAsia="宋体" w:cs="Times New Roman"/>
+          <w:sz w:val="24"/>
+          <w:szCs w:val="24"/>
+          <w:lang w:val="en-US" w:eastAsia="zh-CN"/>
+        </w:rPr>
+        <w:endnoteReference w:id="1"/>
+      </w:r>
+    </w:p>
+    <w:p>
+      <w:pPr>
+        <w:ind w:firstLine="420" w:firstLineChars="0"/>
+        <w:rPr>
+          <w:rFonts w:hint="eastAsia" w:ascii="Times New Roman" w:hAnsi="Times New Roman" w:eastAsia="宋体" w:cs="Times New Roman"/>
+          <w:sz w:val="24"/>
+          <w:szCs w:val="24"/>
+          <w:lang w:val="en-US" w:eastAsia="zh-CN"/>
+        </w:rPr>
+      </w:pPr>
+      <w:r>
+        <w:rPr>
+          <w:rFonts w:hint="eastAsia" w:ascii="Times New Roman" w:hAnsi="Times New Roman" w:eastAsia="宋体" w:cs="Times New Roman"/>
+          <w:sz w:val="24"/>
+          <w:szCs w:val="24"/>
+          <w:lang w:val="en-US" w:eastAsia="zh-CN"/>
+        </w:rPr>
+        <w:t>Assumption 4: We ignored the differences of light colors.</w:t>
+      </w:r>
+    </w:p>
+    <w:p>
+      <w:pPr>
+        <w:ind w:firstLine="420" w:firstLineChars="0"/>
+        <w:rPr>
+          <w:rFonts w:hint="default" w:ascii="Times New Roman" w:hAnsi="Times New Roman" w:eastAsia="宋体" w:cs="Times New Roman"/>
+          <w:sz w:val="24"/>
+          <w:szCs w:val="24"/>
+          <w:lang w:val="en-US" w:eastAsia="zh-CN"/>
+        </w:rPr>
+      </w:pPr>
+      <w:r>
+        <w:rPr>
+          <w:rFonts w:hint="eastAsia" w:ascii="Times New Roman" w:hAnsi="Times New Roman" w:eastAsia="宋体" w:cs="Times New Roman"/>
+          <w:sz w:val="24"/>
+          <w:szCs w:val="24"/>
+          <w:lang w:val="en-US" w:eastAsia="zh-CN"/>
+        </w:rPr>
+        <w:t>Justification: It</w:t>
+      </w:r>
+      <w:r>
+        <w:rPr>
+          <w:rFonts w:hint="default" w:ascii="Times New Roman" w:hAnsi="Times New Roman" w:eastAsia="宋体" w:cs="Times New Roman"/>
+          <w:sz w:val="24"/>
+          <w:szCs w:val="24"/>
+          <w:lang w:val="en-US" w:eastAsia="zh-CN"/>
+        </w:rPr>
+        <w:t>’</w:t>
+      </w:r>
+      <w:r>
+        <w:rPr>
+          <w:rFonts w:hint="eastAsia" w:ascii="Times New Roman" w:hAnsi="Times New Roman" w:eastAsia="宋体" w:cs="Times New Roman"/>
+          <w:sz w:val="24"/>
+          <w:szCs w:val="24"/>
+          <w:lang w:val="en-US" w:eastAsia="zh-CN"/>
+        </w:rPr>
+        <w:t>s hard for us to get the using percentage of each light color.</w:t>
       </w:r>
       <w:bookmarkStart w:id="0" w:name="_GoBack"/>
       <w:bookmarkEnd w:id="0"/>
-      <w:r>
-        <w:rPr>
-          <w:rFonts w:hint="eastAsia" w:ascii="Times New Roman" w:hAnsi="Times New Roman" w:eastAsia="宋体" w:cs="Times New Roman"/>
-          <w:sz w:val="24"/>
-          <w:szCs w:val="24"/>
-          <w:lang w:val="en-US" w:eastAsia="zh-CN"/>
-        </w:rPr>
-        <w:t>: Night-time light intensity is closely related with economics.</w:t>
-      </w:r>
-    </w:p>
-    <w:p>
-      <w:pPr>
-        <w:ind w:firstLine="420" w:firstLineChars="0"/>
-        <w:rPr>
-          <w:rFonts w:hint="default" w:ascii="Times New Roman" w:hAnsi="Times New Roman" w:eastAsia="宋体" w:cs="Times New Roman"/>
-          <w:sz w:val="24"/>
-          <w:szCs w:val="24"/>
-          <w:lang w:val="en-US" w:eastAsia="zh-CN"/>
-        </w:rPr>
-      </w:pPr>
-      <w:r>
-        <w:rPr>
-          <w:rFonts w:hint="eastAsia" w:ascii="Times New Roman" w:hAnsi="Times New Roman" w:eastAsia="宋体" w:cs="Times New Roman"/>
-          <w:sz w:val="24"/>
-          <w:szCs w:val="24"/>
-          <w:lang w:val="en-US" w:eastAsia="zh-CN"/>
-        </w:rPr>
-        <w:t xml:space="preserve">Justification: </w:t>
-      </w:r>
-      <w:r>
-        <w:rPr>
-          <w:rFonts w:hint="default" w:ascii="Times New Roman" w:hAnsi="Times New Roman" w:eastAsia="宋体" w:cs="Times New Roman"/>
-          <w:sz w:val="24"/>
-          <w:szCs w:val="24"/>
-          <w:lang w:val="en-US" w:eastAsia="zh-CN"/>
-        </w:rPr>
-        <w:t>Fractional logit models show that, similar to other types of pollution, both population and GDP are significant explanatory variables.</w:t>
-      </w:r>
-      <w:r>
-        <w:rPr>
-          <w:rStyle w:val="5"/>
-          <w:rFonts w:hint="default" w:ascii="Times New Roman" w:hAnsi="Times New Roman" w:eastAsia="宋体" w:cs="Times New Roman"/>
-          <w:sz w:val="24"/>
-          <w:szCs w:val="24"/>
-          <w:lang w:val="en-US" w:eastAsia="zh-CN"/>
-        </w:rPr>
-        <w:endnoteReference w:id="1"/>
-      </w:r>
     </w:p>
     <w:sectPr>
       <w:pgSz w:w="11906" w:h="16838"/>
@@ -449,8 +498,8 @@
     <w:lsdException w:unhideWhenUsed="0" w:uiPriority="0" w:semiHidden="0" w:name="annotation reference"/>
     <w:lsdException w:unhideWhenUsed="0" w:uiPriority="0" w:semiHidden="0" w:name="line number"/>
     <w:lsdException w:unhideWhenUsed="0" w:uiPriority="0" w:semiHidden="0" w:name="page number"/>
-    <w:lsdException w:unhideWhenUsed="0" w:uiPriority="0" w:semiHidden="0" w:name="endnote reference"/>
-    <w:lsdException w:unhideWhenUsed="0" w:uiPriority="0" w:semiHidden="0" w:name="endnote text"/>
+    <w:lsdException w:qFormat="1" w:unhideWhenUsed="0" w:uiPriority="0" w:semiHidden="0" w:name="endnote reference"/>
+    <w:lsdException w:qFormat="1" w:unhideWhenUsed="0" w:uiPriority="0" w:semiHidden="0" w:name="endnote text"/>
     <w:lsdException w:unhideWhenUsed="0" w:uiPriority="0" w:semiHidden="0" w:name="table of authorities"/>
     <w:lsdException w:unhideWhenUsed="0" w:uiPriority="0" w:semiHidden="0" w:name="macro"/>
     <w:lsdException w:unhideWhenUsed="0" w:uiPriority="0" w:semiHidden="0" w:name="toa heading"/>
@@ -472,7 +521,7 @@
     <w:lsdException w:qFormat="1" w:unhideWhenUsed="0" w:uiPriority="0" w:semiHidden="0" w:name="Title"/>
     <w:lsdException w:unhideWhenUsed="0" w:uiPriority="0" w:semiHidden="0" w:name="Closing"/>
     <w:lsdException w:unhideWhenUsed="0" w:uiPriority="0" w:semiHidden="0" w:name="Signature"/>
-    <w:lsdException w:unhideWhenUsed="0" w:uiPriority="0" w:name="Default Paragraph Font"/>
+    <w:lsdException w:qFormat="1" w:unhideWhenUsed="0" w:uiPriority="0" w:name="Default Paragraph Font"/>
     <w:lsdException w:unhideWhenUsed="0" w:uiPriority="0" w:semiHidden="0" w:name="Body Text"/>
     <w:lsdException w:unhideWhenUsed="0" w:uiPriority="0" w:semiHidden="0" w:name="Body Text Indent"/>
     <w:lsdException w:unhideWhenUsed="0" w:uiPriority="0" w:semiHidden="0" w:name="List Continue"/>
@@ -492,7 +541,7 @@
     <w:lsdException w:unhideWhenUsed="0" w:uiPriority="0" w:semiHidden="0" w:name="Body Text Indent 2"/>
     <w:lsdException w:unhideWhenUsed="0" w:uiPriority="0" w:semiHidden="0" w:name="Body Text Indent 3"/>
     <w:lsdException w:unhideWhenUsed="0" w:uiPriority="0" w:semiHidden="0" w:name="Block Text"/>
-    <w:lsdException w:unhideWhenUsed="0" w:uiPriority="0" w:semiHidden="0" w:name="Hyperlink"/>
+    <w:lsdException w:qFormat="1" w:unhideWhenUsed="0" w:uiPriority="0" w:semiHidden="0" w:name="Hyperlink"/>
     <w:lsdException w:unhideWhenUsed="0" w:uiPriority="0" w:semiHidden="0" w:name="FollowedHyperlink"/>
     <w:lsdException w:qFormat="1" w:unhideWhenUsed="0" w:uiPriority="0" w:semiHidden="0" w:name="Strong"/>
     <w:lsdException w:qFormat="1" w:unhideWhenUsed="0" w:uiPriority="0" w:semiHidden="0" w:name="Emphasis"/>
@@ -510,7 +559,7 @@
     <w:lsdException w:unhideWhenUsed="0" w:uiPriority="0" w:semiHidden="0" w:name="HTML Sample"/>
     <w:lsdException w:unhideWhenUsed="0" w:uiPriority="0" w:semiHidden="0" w:name="HTML Typewriter"/>
     <w:lsdException w:unhideWhenUsed="0" w:uiPriority="0" w:semiHidden="0" w:name="HTML Variable"/>
-    <w:lsdException w:unhideWhenUsed="0" w:uiPriority="0" w:name="Normal Table"/>
+    <w:lsdException w:qFormat="1" w:unhideWhenUsed="0" w:uiPriority="0" w:name="Normal Table"/>
     <w:lsdException w:unhideWhenUsed="0" w:uiPriority="0" w:semiHidden="0" w:name="annotation subject"/>
     <w:lsdException w:unhideWhenUsed="0" w:uiPriority="0" w:semiHidden="0" w:name="Table Simple 1"/>
     <w:lsdException w:unhideWhenUsed="0" w:uiPriority="0" w:semiHidden="0" w:name="Table Simple 2"/>
@@ -675,11 +724,13 @@
   <w:style w:type="character" w:default="1" w:styleId="4">
     <w:name w:val="Default Paragraph Font"/>
     <w:semiHidden/>
+    <w:qFormat/>
     <w:uiPriority w:val="0"/>
   </w:style>
   <w:style w:type="table" w:default="1" w:styleId="3">
     <w:name w:val="Normal Table"/>
     <w:semiHidden/>
+    <w:qFormat/>
     <w:uiPriority w:val="0"/>
     <w:tblPr>
       <w:tblCellMar>
@@ -693,6 +744,7 @@
   <w:style w:type="paragraph" w:styleId="2">
     <w:name w:val="endnote text"/>
     <w:basedOn w:val="1"/>
+    <w:qFormat/>
     <w:uiPriority w:val="0"/>
     <w:pPr>
       <w:snapToGrid w:val="0"/>
@@ -702,6 +754,7 @@
   <w:style w:type="character" w:styleId="5">
     <w:name w:val="endnote reference"/>
     <w:basedOn w:val="4"/>
+    <w:qFormat/>
     <w:uiPriority w:val="0"/>
     <w:rPr>
       <w:vertAlign w:val="superscript"/>
@@ -710,6 +763,7 @@
   <w:style w:type="character" w:styleId="6">
     <w:name w:val="Hyperlink"/>
     <w:basedOn w:val="4"/>
+    <w:qFormat/>
     <w:uiPriority w:val="0"/>
     <w:rPr>
       <w:color w:val="0000FF"/>

</xml_diff>